<commit_message>
Continue revising procedure doc 17-18
</commit_message>
<xml_diff>
--- a/Process-documentation/Q1_Titles/1. ARL_Question1-Titles Strategy_Revising (2019).docx
+++ b/Process-documentation/Q1_Titles/1. ARL_Question1-Titles Strategy_Revising (2019).docx
@@ -7452,13 +7452,43 @@
         <w:rPr>
           <w:rFonts w:cstheme="minorHAnsi"/>
         </w:rPr>
-        <w:t>to "arl-tally.txt"</w:t>
-      </w:r>
-      <w:r>
-        <w:rPr>
-          <w:rFonts w:cstheme="minorHAnsi"/>
-        </w:rPr>
-        <w:t xml:space="preserve">   Be sure to </w:t>
+        <w:t xml:space="preserve">to </w:t>
+      </w:r>
+      <w:r>
+        <w:rPr>
+          <w:rFonts w:cstheme="minorHAnsi"/>
+        </w:rPr>
+        <w:t>&lt;</w:t>
+      </w:r>
+      <w:r>
+        <w:rPr>
+          <w:rFonts w:cstheme="minorHAnsi"/>
+        </w:rPr>
+        <w:t>arl-tally.txt</w:t>
+      </w:r>
+      <w:r>
+        <w:rPr>
+          <w:rFonts w:cstheme="minorHAnsi"/>
+        </w:rPr>
+        <w:t>&gt;</w:t>
+      </w:r>
+      <w:r>
+        <w:rPr>
+          <w:rFonts w:cstheme="minorHAnsi"/>
+        </w:rPr>
+        <w:t xml:space="preserve"> </w:t>
+      </w:r>
+      <w:r>
+        <w:rPr>
+          <w:rFonts w:cstheme="minorHAnsi"/>
+        </w:rPr>
+        <w:t>(</w:t>
+      </w:r>
+      <w:r>
+        <w:rPr>
+          <w:rFonts w:cstheme="minorHAnsi"/>
+        </w:rPr>
+        <w:t xml:space="preserve">Be sure to </w:t>
       </w:r>
       <w:r>
         <w:rPr>
@@ -7482,7 +7512,51 @@
         <w:rPr>
           <w:rFonts w:cstheme="minorHAnsi"/>
         </w:rPr>
-        <w:t xml:space="preserve"> of the script. </w:t>
+        <w:t xml:space="preserve"> of the script</w:t>
+      </w:r>
+      <w:r>
+        <w:rPr>
+          <w:rFonts w:cstheme="minorHAnsi"/>
+        </w:rPr>
+        <w:t>)</w:t>
+      </w:r>
+      <w:r>
+        <w:rPr>
+          <w:rFonts w:cstheme="minorHAnsi"/>
+        </w:rPr>
+        <w:t xml:space="preserve">. </w:t>
+      </w:r>
+      <w:r>
+        <w:rPr>
+          <w:rFonts w:cstheme="minorHAnsi"/>
+        </w:rPr>
+        <w:t xml:space="preserve"> Edit the </w:t>
+      </w:r>
+      <w:proofErr w:type="spellStart"/>
+      <w:r>
+        <w:rPr>
+          <w:rFonts w:cstheme="minorHAnsi"/>
+        </w:rPr>
+        <w:t>outfile</w:t>
+      </w:r>
+      <w:proofErr w:type="spellEnd"/>
+      <w:r>
+        <w:rPr>
+          <w:rFonts w:cstheme="minorHAnsi"/>
+        </w:rPr>
+        <w:t xml:space="preserve"> to format for Excel, and save as &lt;</w:t>
+      </w:r>
+      <w:r>
+        <w:rPr>
+          <w:rFonts w:cstheme="minorHAnsi"/>
+        </w:rPr>
+        <w:t>arl_tally_formated4excel.txt</w:t>
+      </w:r>
+      <w:r>
+        <w:rPr>
+          <w:rFonts w:cstheme="minorHAnsi"/>
+        </w:rPr>
+        <w:t>&gt;</w:t>
       </w:r>
     </w:p>
     <w:p>
@@ -7504,21 +7578,31 @@
         <w:rPr>
           <w:rFonts w:cstheme="minorHAnsi"/>
         </w:rPr>
-        <w:t>Add the info from "</w:t>
-      </w:r>
-      <w:proofErr w:type="spellStart"/>
-      <w:r>
-        <w:rPr>
-          <w:rFonts w:cstheme="minorHAnsi"/>
-        </w:rPr>
-        <w:t>arl</w:t>
-      </w:r>
-      <w:proofErr w:type="spellEnd"/>
-      <w:r>
-        <w:rPr>
-          <w:rFonts w:cstheme="minorHAnsi"/>
-        </w:rPr>
-        <w:t xml:space="preserve">-tally" to </w:t>
+        <w:t xml:space="preserve">Copy and paste </w:t>
+      </w:r>
+      <w:r>
+        <w:rPr>
+          <w:rFonts w:cstheme="minorHAnsi"/>
+        </w:rPr>
+        <w:t>from &lt;</w:t>
+      </w:r>
+      <w:r>
+        <w:rPr>
+          <w:rFonts w:cstheme="minorHAnsi"/>
+        </w:rPr>
+        <w:t>arl_tally_formated4excel.txt</w:t>
+      </w:r>
+      <w:r>
+        <w:rPr>
+          <w:rFonts w:cstheme="minorHAnsi"/>
+        </w:rPr>
+        <w:t>&gt;</w:t>
+      </w:r>
+      <w:r>
+        <w:rPr>
+          <w:rFonts w:cstheme="minorHAnsi"/>
+        </w:rPr>
+        <w:t xml:space="preserve"> to </w:t>
       </w:r>
       <w:r>
         <w:rPr>
@@ -7542,7 +7626,13 @@
         <w:rPr>
           <w:rFonts w:cstheme="minorHAnsi"/>
         </w:rPr>
-        <w:t>spreadsheet</w:t>
+        <w:t xml:space="preserve">EXCEL Workbook, sheet </w:t>
+      </w:r>
+      <w:r>
+        <w:rPr>
+          <w:rFonts w:cstheme="minorHAnsi"/>
+        </w:rPr>
+        <w:t>1 “yy-yy-q1 all formats”</w:t>
       </w:r>
     </w:p>
     <w:p>
@@ -7552,6 +7642,58 @@
           <w:rFonts w:cstheme="minorHAnsi"/>
         </w:rPr>
       </w:pPr>
+      <w:bookmarkStart w:id="0" w:name="_GoBack"/>
+      <w:bookmarkEnd w:id="0"/>
+    </w:p>
+    <w:p>
+      <w:pPr>
+        <w:spacing w:after="0"/>
+        <w:rPr>
+          <w:rFonts w:cstheme="minorHAnsi"/>
+        </w:rPr>
+      </w:pPr>
+      <w:r>
+        <w:rPr>
+          <w:rFonts w:cstheme="minorHAnsi"/>
+        </w:rPr>
+        <w:t>The query results include all University of Cincinnati Libraries (</w:t>
+      </w:r>
+      <w:r>
+        <w:rPr>
+          <w:rFonts w:cstheme="minorHAnsi"/>
+        </w:rPr>
+        <w:t>Univ</w:t>
+      </w:r>
+      <w:r>
+        <w:rPr>
+          <w:rFonts w:cstheme="minorHAnsi"/>
+        </w:rPr>
+        <w:t xml:space="preserve">. </w:t>
+      </w:r>
+      <w:r>
+        <w:rPr>
+          <w:rFonts w:cstheme="minorHAnsi"/>
+        </w:rPr>
+        <w:t>Libs, UCBA, Clermont,</w:t>
+      </w:r>
+      <w:r>
+        <w:rPr>
+          <w:rFonts w:cstheme="minorHAnsi"/>
+        </w:rPr>
+        <w:t xml:space="preserve"> </w:t>
+      </w:r>
+      <w:r>
+        <w:rPr>
+          <w:rFonts w:cstheme="minorHAnsi"/>
+        </w:rPr>
+        <w:t>HSL &amp; Law</w:t>
+      </w:r>
+      <w:r>
+        <w:rPr>
+          <w:rFonts w:cstheme="minorHAnsi"/>
+        </w:rPr>
+        <w:t>)</w:t>
+      </w:r>
     </w:p>
     <w:p>
       <w:pPr>
@@ -7602,8 +7744,6 @@
         </w:rPr>
         <w:t>Bibliographic</w:t>
       </w:r>
-      <w:bookmarkStart w:id="0" w:name="_GoBack"/>
-      <w:bookmarkEnd w:id="0"/>
       <w:r>
         <w:rPr>
           <w:rFonts w:asciiTheme="minorHAnsi" w:hAnsiTheme="minorHAnsi" w:cstheme="minorHAnsi"/>
@@ -9173,7 +9313,23 @@
           <w:sz w:val="22"/>
           <w:szCs w:val="22"/>
         </w:rPr>
-        <w:t xml:space="preserve">** there are only 711 bibs with </w:t>
+        <w:t xml:space="preserve">** there are </w:t>
+      </w:r>
+      <w:r>
+        <w:rPr>
+          <w:rFonts w:asciiTheme="minorHAnsi" w:hAnsiTheme="minorHAnsi" w:cstheme="minorHAnsi"/>
+          <w:sz w:val="22"/>
+          <w:szCs w:val="22"/>
+        </w:rPr>
+        <w:t xml:space="preserve">approximately </w:t>
+      </w:r>
+      <w:r>
+        <w:rPr>
+          <w:rFonts w:asciiTheme="minorHAnsi" w:hAnsiTheme="minorHAnsi" w:cstheme="minorHAnsi"/>
+          <w:sz w:val="22"/>
+          <w:szCs w:val="22"/>
+        </w:rPr>
+        <w:t xml:space="preserve">711 bibs with </w:t>
       </w:r>
       <w:proofErr w:type="spellStart"/>
       <w:r>
@@ -9309,7 +9465,7 @@
       <w:rPr>
         <w:noProof/>
       </w:rPr>
-      <w:t>2</w:t>
+      <w:t>3</w:t>
     </w:r>
     <w:r>
       <w:rPr>

</xml_diff>